<commit_message>
Agregando requerimientos DERA, DERS, DERR, DERFS
</commit_message>
<xml_diff>
--- a/Línea Bases/AGSCPI/Linea Base 02/AGSCPI-DERA.docx
+++ b/Línea Bases/AGSCPI/Linea Base 02/AGSCPI-DERA.docx
@@ -286,16 +286,18 @@
               <w:spacing w:line="240" w:lineRule="auto"/>
             </w:pPr>
             <w:r>
-              <w:t>Alta.</w:t>
-            </w:r>
+              <w:t>Alta</w:t>
+            </w:r>
+            <w:r>
+              <w:t>.</w:t>
+            </w:r>
+            <w:bookmarkStart w:id="0" w:name="_GoBack"/>
+            <w:bookmarkEnd w:id="0"/>
           </w:p>
         </w:tc>
       </w:tr>
     </w:tbl>
-    <w:p>
-      <w:bookmarkStart w:id="0" w:name="_GoBack"/>
-      <w:bookmarkEnd w:id="0"/>
-    </w:p>
+    <w:p/>
     <w:sectPr>
       <w:pgSz w:w="12240" w:h="15840"/>
       <w:pgMar w:top="1417" w:right="1701" w:bottom="1417" w:left="1701" w:header="708" w:footer="708" w:gutter="0"/>

</xml_diff>